<commit_message>
Revert "Merge branch 'sprint_2_python' into eJennings/Python"
This reverts commit 394e05006ada1d50b5ea5fc3b9d7654bfb440108, reversing
changes made to 1242e6c9e12d39810aa36d08c9d30ffd944536cd.
</commit_message>
<xml_diff>
--- a/Standups_java/sprint2/1-24-2022/1-24-2022 java.docx
+++ b/Standups_java/sprint2/1-24-2022/1-24-2022 java.docx
@@ -138,7 +138,17 @@
           <w:szCs w:val="28"/>
           <w:lang w:eastAsia="ja-JP"/>
         </w:rPr>
-        <w:t>Researching for image feature to chat and studied for QC</w:t>
+        <w:t>Researching for image feature to chat and s</w:t>
+      </w:r>
+      <w:r>
+        <w:rPr>
+          <w:rFonts w:asciiTheme="majorHAnsi" w:eastAsia="Times New Roman" w:hAnsiTheme="majorHAnsi" w:cstheme="majorHAnsi"/>
+          <w:color w:val="000000"/>
+          <w:sz w:val="28"/>
+          <w:szCs w:val="28"/>
+          <w:lang w:eastAsia="ja-JP"/>
+        </w:rPr>
+        <w:t>tudied for QC</w:t>
       </w:r>
     </w:p>
     <w:p>
@@ -302,261 +312,6 @@
           <w:lang w:eastAsia="ja-JP"/>
         </w:rPr>
         <w:t>Login</w:t>
-      </w:r>
-    </w:p>
-    <w:p>
-      <w:pPr>
-        <w:pStyle w:val="ListParagraph"/>
-        <w:numPr>
-          <w:ilvl w:val="0"/>
-          <w:numId w:val="2"/>
-        </w:numPr>
-        <w:spacing w:after="0" w:line="240" w:lineRule="auto"/>
-        <w:textAlignment w:val="baseline"/>
-        <w:rPr>
-          <w:rFonts w:asciiTheme="majorHAnsi" w:eastAsia="Times New Roman" w:hAnsiTheme="majorHAnsi" w:cstheme="majorHAnsi"/>
-          <w:sz w:val="28"/>
-          <w:szCs w:val="28"/>
-          <w:lang w:eastAsia="ja-JP"/>
-        </w:rPr>
-      </w:pPr>
-      <w:r>
-        <w:rPr>
-          <w:rFonts w:asciiTheme="majorHAnsi" w:eastAsia="Times New Roman" w:hAnsiTheme="majorHAnsi" w:cstheme="majorHAnsi"/>
-          <w:sz w:val="28"/>
-          <w:szCs w:val="28"/>
-          <w:bdr w:val="none" w:sz="0" w:space="0" w:color="auto" w:frame="1"/>
-          <w:lang w:eastAsia="ja-JP"/>
-        </w:rPr>
-        <w:t>Kyla:</w:t>
-      </w:r>
-      <w:r>
-        <w:rPr>
-          <w:rFonts w:asciiTheme="majorHAnsi" w:eastAsia="Times New Roman" w:hAnsiTheme="majorHAnsi" w:cstheme="majorHAnsi"/>
-          <w:sz w:val="28"/>
-          <w:szCs w:val="28"/>
-          <w:lang w:eastAsia="ja-JP"/>
-        </w:rPr>
-        <w:t> working on handlers for routes and interview notes </w:t>
-      </w:r>
-    </w:p>
-    <w:p>
-      <w:pPr>
-        <w:pStyle w:val="ListParagraph"/>
-        <w:numPr>
-          <w:ilvl w:val="0"/>
-          <w:numId w:val="2"/>
-        </w:numPr>
-        <w:spacing w:after="0" w:line="240" w:lineRule="auto"/>
-        <w:textAlignment w:val="baseline"/>
-        <w:rPr>
-          <w:rFonts w:asciiTheme="majorHAnsi" w:eastAsia="Times New Roman" w:hAnsiTheme="majorHAnsi" w:cstheme="majorHAnsi"/>
-          <w:sz w:val="28"/>
-          <w:szCs w:val="28"/>
-          <w:lang w:eastAsia="ja-JP"/>
-        </w:rPr>
-      </w:pPr>
-      <w:r>
-        <w:rPr>
-          <w:rFonts w:asciiTheme="majorHAnsi" w:eastAsia="Times New Roman" w:hAnsiTheme="majorHAnsi" w:cstheme="majorHAnsi"/>
-          <w:sz w:val="28"/>
-          <w:szCs w:val="28"/>
-          <w:lang w:eastAsia="ja-JP"/>
-        </w:rPr>
-        <w:t xml:space="preserve">Adam: working on </w:t>
-      </w:r>
-      <w:proofErr w:type="spellStart"/>
-      <w:r>
-        <w:rPr>
-          <w:rFonts w:asciiTheme="majorHAnsi" w:eastAsia="Times New Roman" w:hAnsiTheme="majorHAnsi" w:cstheme="majorHAnsi"/>
-          <w:sz w:val="28"/>
-          <w:szCs w:val="28"/>
-          <w:lang w:eastAsia="ja-JP"/>
-        </w:rPr>
-        <w:t>api</w:t>
-      </w:r>
-      <w:proofErr w:type="spellEnd"/>
-      <w:r>
-        <w:rPr>
-          <w:rFonts w:asciiTheme="majorHAnsi" w:eastAsia="Times New Roman" w:hAnsiTheme="majorHAnsi" w:cstheme="majorHAnsi"/>
-          <w:sz w:val="28"/>
-          <w:szCs w:val="28"/>
-          <w:lang w:eastAsia="ja-JP"/>
-        </w:rPr>
-        <w:t xml:space="preserve"> routes </w:t>
-      </w:r>
-    </w:p>
-    <w:p>
-      <w:pPr>
-        <w:pStyle w:val="ListParagraph"/>
-        <w:numPr>
-          <w:ilvl w:val="0"/>
-          <w:numId w:val="2"/>
-        </w:numPr>
-        <w:spacing w:after="0" w:line="240" w:lineRule="auto"/>
-        <w:textAlignment w:val="baseline"/>
-        <w:rPr>
-          <w:rFonts w:asciiTheme="majorHAnsi" w:eastAsia="Times New Roman" w:hAnsiTheme="majorHAnsi" w:cstheme="majorHAnsi"/>
-          <w:sz w:val="28"/>
-          <w:szCs w:val="28"/>
-          <w:lang w:eastAsia="ja-JP"/>
-        </w:rPr>
-      </w:pPr>
-      <w:r>
-        <w:rPr>
-          <w:rFonts w:asciiTheme="majorHAnsi" w:eastAsia="Times New Roman" w:hAnsiTheme="majorHAnsi" w:cstheme="majorHAnsi"/>
-          <w:sz w:val="28"/>
-          <w:szCs w:val="28"/>
-          <w:lang w:eastAsia="ja-JP"/>
-        </w:rPr>
-        <w:t>Alejandro: working on finishing up design</w:t>
-      </w:r>
-    </w:p>
-    <w:p>
-      <w:pPr>
-        <w:spacing w:after="0" w:line="240" w:lineRule="auto"/>
-        <w:textAlignment w:val="baseline"/>
-        <w:rPr>
-          <w:rFonts w:asciiTheme="majorHAnsi" w:eastAsia="Times New Roman" w:hAnsiTheme="majorHAnsi" w:cstheme="majorHAnsi"/>
-          <w:sz w:val="28"/>
-          <w:szCs w:val="28"/>
-          <w:lang w:eastAsia="ja-JP"/>
-        </w:rPr>
-      </w:pPr>
-    </w:p>
-    <w:p>
-      <w:pPr>
-        <w:spacing w:after="0" w:line="240" w:lineRule="auto"/>
-        <w:textAlignment w:val="baseline"/>
-        <w:rPr>
-          <w:rFonts w:asciiTheme="majorHAnsi" w:eastAsia="Times New Roman" w:hAnsiTheme="majorHAnsi" w:cstheme="majorHAnsi"/>
-          <w:sz w:val="28"/>
-          <w:szCs w:val="28"/>
-          <w:lang w:eastAsia="ja-JP"/>
-        </w:rPr>
-      </w:pPr>
-      <w:r>
-        <w:rPr>
-          <w:rFonts w:asciiTheme="majorHAnsi" w:eastAsia="Times New Roman" w:hAnsiTheme="majorHAnsi" w:cstheme="majorHAnsi"/>
-          <w:sz w:val="28"/>
-          <w:szCs w:val="28"/>
-          <w:lang w:eastAsia="ja-JP"/>
-        </w:rPr>
-        <w:t>Blockers-</w:t>
-      </w:r>
-    </w:p>
-    <w:p>
-      <w:pPr>
-        <w:spacing w:after="0" w:line="240" w:lineRule="auto"/>
-        <w:textAlignment w:val="baseline"/>
-        <w:rPr>
-          <w:rFonts w:asciiTheme="majorHAnsi" w:eastAsia="Times New Roman" w:hAnsiTheme="majorHAnsi" w:cstheme="majorHAnsi"/>
-          <w:sz w:val="28"/>
-          <w:szCs w:val="28"/>
-          <w:lang w:eastAsia="ja-JP"/>
-        </w:rPr>
-      </w:pPr>
-    </w:p>
-    <w:p>
-      <w:pPr>
-        <w:pStyle w:val="ListParagraph"/>
-        <w:numPr>
-          <w:ilvl w:val="0"/>
-          <w:numId w:val="3"/>
-        </w:numPr>
-        <w:spacing w:after="0" w:line="240" w:lineRule="auto"/>
-        <w:textAlignment w:val="baseline"/>
-        <w:rPr>
-          <w:rFonts w:asciiTheme="majorHAnsi" w:eastAsia="Times New Roman" w:hAnsiTheme="majorHAnsi" w:cstheme="majorHAnsi"/>
-          <w:sz w:val="28"/>
-          <w:szCs w:val="28"/>
-          <w:lang w:eastAsia="ja-JP"/>
-        </w:rPr>
-      </w:pPr>
-      <w:r>
-        <w:rPr>
-          <w:rFonts w:asciiTheme="majorHAnsi" w:eastAsia="Times New Roman" w:hAnsiTheme="majorHAnsi" w:cstheme="majorHAnsi"/>
-          <w:sz w:val="28"/>
-          <w:szCs w:val="28"/>
-          <w:bdr w:val="none" w:sz="0" w:space="0" w:color="auto" w:frame="1"/>
-          <w:lang w:eastAsia="ja-JP"/>
-        </w:rPr>
-        <w:t>Kyla: not enough time to practice coding logic </w:t>
-      </w:r>
-    </w:p>
-    <w:p>
-      <w:pPr>
-        <w:pStyle w:val="ListParagraph"/>
-        <w:numPr>
-          <w:ilvl w:val="0"/>
-          <w:numId w:val="3"/>
-        </w:numPr>
-        <w:spacing w:after="0" w:line="240" w:lineRule="auto"/>
-        <w:textAlignment w:val="baseline"/>
-        <w:rPr>
-          <w:rFonts w:asciiTheme="majorHAnsi" w:eastAsia="Times New Roman" w:hAnsiTheme="majorHAnsi" w:cstheme="majorHAnsi"/>
-          <w:sz w:val="28"/>
-          <w:szCs w:val="28"/>
-          <w:lang w:eastAsia="ja-JP"/>
-        </w:rPr>
-      </w:pPr>
-      <w:r>
-        <w:rPr>
-          <w:rFonts w:asciiTheme="majorHAnsi" w:eastAsia="Times New Roman" w:hAnsiTheme="majorHAnsi" w:cstheme="majorHAnsi"/>
-          <w:sz w:val="28"/>
-          <w:szCs w:val="28"/>
-          <w:lang w:eastAsia="ja-JP"/>
-        </w:rPr>
-        <w:t>Adam: incorporating more tests</w:t>
-      </w:r>
-    </w:p>
-    <w:p>
-      <w:pPr>
-        <w:pStyle w:val="ListParagraph"/>
-        <w:numPr>
-          <w:ilvl w:val="0"/>
-          <w:numId w:val="3"/>
-        </w:numPr>
-        <w:spacing w:after="0" w:line="240" w:lineRule="auto"/>
-        <w:textAlignment w:val="baseline"/>
-        <w:rPr>
-          <w:rFonts w:asciiTheme="majorHAnsi" w:eastAsia="Times New Roman" w:hAnsiTheme="majorHAnsi" w:cstheme="majorHAnsi"/>
-          <w:sz w:val="28"/>
-          <w:szCs w:val="28"/>
-          <w:lang w:eastAsia="ja-JP"/>
-        </w:rPr>
-      </w:pPr>
-      <w:r>
-        <w:rPr>
-          <w:rFonts w:asciiTheme="majorHAnsi" w:eastAsia="Times New Roman" w:hAnsiTheme="majorHAnsi" w:cstheme="majorHAnsi"/>
-          <w:sz w:val="28"/>
-          <w:szCs w:val="28"/>
-          <w:bdr w:val="none" w:sz="0" w:space="0" w:color="auto" w:frame="1"/>
-          <w:lang w:eastAsia="ja-JP"/>
-        </w:rPr>
-        <w:t xml:space="preserve">Alejandro: clarify </w:t>
-      </w:r>
-      <w:proofErr w:type="spellStart"/>
-      <w:r>
-        <w:rPr>
-          <w:rFonts w:asciiTheme="majorHAnsi" w:eastAsia="Times New Roman" w:hAnsiTheme="majorHAnsi" w:cstheme="majorHAnsi"/>
-          <w:sz w:val="28"/>
-          <w:szCs w:val="28"/>
-          <w:bdr w:val="none" w:sz="0" w:space="0" w:color="auto" w:frame="1"/>
-          <w:lang w:eastAsia="ja-JP"/>
-        </w:rPr>
-        <w:t>dao</w:t>
-      </w:r>
-      <w:proofErr w:type="spellEnd"/>
-      <w:r>
-        <w:rPr>
-          <w:rFonts w:asciiTheme="majorHAnsi" w:eastAsia="Times New Roman" w:hAnsiTheme="majorHAnsi" w:cstheme="majorHAnsi"/>
-          <w:sz w:val="28"/>
-          <w:szCs w:val="28"/>
-          <w:bdr w:val="none" w:sz="0" w:space="0" w:color="auto" w:frame="1"/>
-          <w:lang w:eastAsia="ja-JP"/>
-        </w:rPr>
-        <w:t xml:space="preserve"> testing documentation</w:t>
       </w:r>
     </w:p>
     <w:p/>
@@ -573,119 +328,6 @@
 <file path=word/numbering.xml><?xml version="1.0" encoding="utf-8"?>
 <w:numbering xmlns:wpc="http://schemas.microsoft.com/office/word/2010/wordprocessingCanvas" xmlns:cx="http://schemas.microsoft.com/office/drawing/2014/chartex" xmlns:cx1="http://schemas.microsoft.com/office/drawing/2015/9/8/chartex" xmlns:cx2="http://schemas.microsoft.com/office/drawing/2015/10/21/chartex" xmlns:cx3="http://schemas.microsoft.com/office/drawing/2016/5/9/chartex" xmlns:cx4="http://schemas.microsoft.com/office/drawing/2016/5/10/chartex" xmlns:cx5="http://schemas.microsoft.com/office/drawing/2016/5/11/chartex" xmlns:cx6="http://schemas.microsoft.com/office/drawing/2016/5/12/chartex" xmlns:cx7="http://schemas.microsoft.com/office/drawing/2016/5/13/chartex" xmlns:cx8="http://schemas.microsoft.com/office/drawing/2016/5/14/chartex" xmlns:mc="http://schemas.openxmlformats.org/markup-compatibility/2006" xmlns:aink="http://schemas.microsoft.com/office/drawing/2016/ink" xmlns:am3d="http://schemas.microsoft.com/office/drawing/2017/model3d" xmlns:o="urn:schemas-microsoft-com:office:office" xmlns:r="http://schemas.openxmlformats.org/officeDocument/2006/relationships" xmlns:m="http://schemas.openxmlformats.org/officeDocument/2006/math" xmlns:v="urn:schemas-microsoft-com:vml" xmlns:wp14="http://schemas.microsoft.com/office/word/2010/wordprocessingDrawing" xmlns:wp="http://schemas.openxmlformats.org/drawingml/2006/wordprocessingDrawing" xmlns:w10="urn:schemas-microsoft-com:office:word" xmlns:w="http://schemas.openxmlformats.org/wordprocessingml/2006/main" xmlns:w14="http://schemas.microsoft.com/office/word/2010/wordml" xmlns:w15="http://schemas.microsoft.com/office/word/2012/wordml" xmlns:w16cex="http://schemas.microsoft.com/office/word/2018/wordml/cex" xmlns:w16cid="http://schemas.microsoft.com/office/word/2016/wordml/cid" xmlns:w16="http://schemas.microsoft.com/office/word/2018/wordml" xmlns:w16sdtdh="http://schemas.microsoft.com/office/word/2020/wordml/sdtdatahash" xmlns:w16se="http://schemas.microsoft.com/office/word/2015/wordml/symex" xmlns:wpg="http://schemas.microsoft.com/office/word/2010/wordprocessingGroup" xmlns:wpi="http://schemas.microsoft.com/office/word/2010/wordprocessingInk" xmlns:wne="http://schemas.microsoft.com/office/word/2006/wordml" xmlns:wps="http://schemas.microsoft.com/office/word/2010/wordprocessingShape" mc:Ignorable="w14 w15 w16se w16cid w16 w16cex w16sdtdh wp14">
   <w:abstractNum w:abstractNumId="0" w15:restartNumberingAfterBreak="0">
-    <w:nsid w:val="053F7571"/>
-    <w:multiLevelType w:val="hybridMultilevel"/>
-    <w:tmpl w:val="78A4A340"/>
-    <w:lvl w:ilvl="0" w:tplc="04090001">
-      <w:start w:val="1"/>
-      <w:numFmt w:val="bullet"/>
-      <w:lvlText w:val=""/>
-      <w:lvlJc w:val="left"/>
-      <w:pPr>
-        <w:ind w:left="720" w:hanging="360"/>
-      </w:pPr>
-      <w:rPr>
-        <w:rFonts w:ascii="Symbol" w:hAnsi="Symbol" w:hint="default"/>
-      </w:rPr>
-    </w:lvl>
-    <w:lvl w:ilvl="1" w:tplc="04090003" w:tentative="1">
-      <w:start w:val="1"/>
-      <w:numFmt w:val="bullet"/>
-      <w:lvlText w:val="o"/>
-      <w:lvlJc w:val="left"/>
-      <w:pPr>
-        <w:ind w:left="1440" w:hanging="360"/>
-      </w:pPr>
-      <w:rPr>
-        <w:rFonts w:ascii="Courier New" w:hAnsi="Courier New" w:cs="Courier New" w:hint="default"/>
-      </w:rPr>
-    </w:lvl>
-    <w:lvl w:ilvl="2" w:tplc="04090005" w:tentative="1">
-      <w:start w:val="1"/>
-      <w:numFmt w:val="bullet"/>
-      <w:lvlText w:val=""/>
-      <w:lvlJc w:val="left"/>
-      <w:pPr>
-        <w:ind w:left="2160" w:hanging="360"/>
-      </w:pPr>
-      <w:rPr>
-        <w:rFonts w:ascii="Wingdings" w:hAnsi="Wingdings" w:hint="default"/>
-      </w:rPr>
-    </w:lvl>
-    <w:lvl w:ilvl="3" w:tplc="04090001" w:tentative="1">
-      <w:start w:val="1"/>
-      <w:numFmt w:val="bullet"/>
-      <w:lvlText w:val=""/>
-      <w:lvlJc w:val="left"/>
-      <w:pPr>
-        <w:ind w:left="2880" w:hanging="360"/>
-      </w:pPr>
-      <w:rPr>
-        <w:rFonts w:ascii="Symbol" w:hAnsi="Symbol" w:hint="default"/>
-      </w:rPr>
-    </w:lvl>
-    <w:lvl w:ilvl="4" w:tplc="04090003" w:tentative="1">
-      <w:start w:val="1"/>
-      <w:numFmt w:val="bullet"/>
-      <w:lvlText w:val="o"/>
-      <w:lvlJc w:val="left"/>
-      <w:pPr>
-        <w:ind w:left="3600" w:hanging="360"/>
-      </w:pPr>
-      <w:rPr>
-        <w:rFonts w:ascii="Courier New" w:hAnsi="Courier New" w:cs="Courier New" w:hint="default"/>
-      </w:rPr>
-    </w:lvl>
-    <w:lvl w:ilvl="5" w:tplc="04090005" w:tentative="1">
-      <w:start w:val="1"/>
-      <w:numFmt w:val="bullet"/>
-      <w:lvlText w:val=""/>
-      <w:lvlJc w:val="left"/>
-      <w:pPr>
-        <w:ind w:left="4320" w:hanging="360"/>
-      </w:pPr>
-      <w:rPr>
-        <w:rFonts w:ascii="Wingdings" w:hAnsi="Wingdings" w:hint="default"/>
-      </w:rPr>
-    </w:lvl>
-    <w:lvl w:ilvl="6" w:tplc="04090001" w:tentative="1">
-      <w:start w:val="1"/>
-      <w:numFmt w:val="bullet"/>
-      <w:lvlText w:val=""/>
-      <w:lvlJc w:val="left"/>
-      <w:pPr>
-        <w:ind w:left="5040" w:hanging="360"/>
-      </w:pPr>
-      <w:rPr>
-        <w:rFonts w:ascii="Symbol" w:hAnsi="Symbol" w:hint="default"/>
-      </w:rPr>
-    </w:lvl>
-    <w:lvl w:ilvl="7" w:tplc="04090003" w:tentative="1">
-      <w:start w:val="1"/>
-      <w:numFmt w:val="bullet"/>
-      <w:lvlText w:val="o"/>
-      <w:lvlJc w:val="left"/>
-      <w:pPr>
-        <w:ind w:left="5760" w:hanging="360"/>
-      </w:pPr>
-      <w:rPr>
-        <w:rFonts w:ascii="Courier New" w:hAnsi="Courier New" w:cs="Courier New" w:hint="default"/>
-      </w:rPr>
-    </w:lvl>
-    <w:lvl w:ilvl="8" w:tplc="04090005" w:tentative="1">
-      <w:start w:val="1"/>
-      <w:numFmt w:val="bullet"/>
-      <w:lvlText w:val=""/>
-      <w:lvlJc w:val="left"/>
-      <w:pPr>
-        <w:ind w:left="6480" w:hanging="360"/>
-      </w:pPr>
-      <w:rPr>
-        <w:rFonts w:ascii="Wingdings" w:hAnsi="Wingdings" w:hint="default"/>
-      </w:rPr>
-    </w:lvl>
-  </w:abstractNum>
-  <w:abstractNum w:abstractNumId="1" w15:restartNumberingAfterBreak="0">
     <w:nsid w:val="303E7FDD"/>
     <w:multiLevelType w:val="multilevel"/>
     <w:tmpl w:val="07A8117A"/>
@@ -834,126 +476,7 @@
       </w:rPr>
     </w:lvl>
   </w:abstractNum>
-  <w:abstractNum w:abstractNumId="2" w15:restartNumberingAfterBreak="0">
-    <w:nsid w:val="64C23D7B"/>
-    <w:multiLevelType w:val="hybridMultilevel"/>
-    <w:tmpl w:val="B3D233E8"/>
-    <w:lvl w:ilvl="0" w:tplc="04090001">
-      <w:start w:val="1"/>
-      <w:numFmt w:val="bullet"/>
-      <w:lvlText w:val=""/>
-      <w:lvlJc w:val="left"/>
-      <w:pPr>
-        <w:ind w:left="720" w:hanging="360"/>
-      </w:pPr>
-      <w:rPr>
-        <w:rFonts w:ascii="Symbol" w:hAnsi="Symbol" w:hint="default"/>
-      </w:rPr>
-    </w:lvl>
-    <w:lvl w:ilvl="1" w:tplc="04090003" w:tentative="1">
-      <w:start w:val="1"/>
-      <w:numFmt w:val="bullet"/>
-      <w:lvlText w:val="o"/>
-      <w:lvlJc w:val="left"/>
-      <w:pPr>
-        <w:ind w:left="1440" w:hanging="360"/>
-      </w:pPr>
-      <w:rPr>
-        <w:rFonts w:ascii="Courier New" w:hAnsi="Courier New" w:cs="Courier New" w:hint="default"/>
-      </w:rPr>
-    </w:lvl>
-    <w:lvl w:ilvl="2" w:tplc="04090005" w:tentative="1">
-      <w:start w:val="1"/>
-      <w:numFmt w:val="bullet"/>
-      <w:lvlText w:val=""/>
-      <w:lvlJc w:val="left"/>
-      <w:pPr>
-        <w:ind w:left="2160" w:hanging="360"/>
-      </w:pPr>
-      <w:rPr>
-        <w:rFonts w:ascii="Wingdings" w:hAnsi="Wingdings" w:hint="default"/>
-      </w:rPr>
-    </w:lvl>
-    <w:lvl w:ilvl="3" w:tplc="04090001" w:tentative="1">
-      <w:start w:val="1"/>
-      <w:numFmt w:val="bullet"/>
-      <w:lvlText w:val=""/>
-      <w:lvlJc w:val="left"/>
-      <w:pPr>
-        <w:ind w:left="2880" w:hanging="360"/>
-      </w:pPr>
-      <w:rPr>
-        <w:rFonts w:ascii="Symbol" w:hAnsi="Symbol" w:hint="default"/>
-      </w:rPr>
-    </w:lvl>
-    <w:lvl w:ilvl="4" w:tplc="04090003" w:tentative="1">
-      <w:start w:val="1"/>
-      <w:numFmt w:val="bullet"/>
-      <w:lvlText w:val="o"/>
-      <w:lvlJc w:val="left"/>
-      <w:pPr>
-        <w:ind w:left="3600" w:hanging="360"/>
-      </w:pPr>
-      <w:rPr>
-        <w:rFonts w:ascii="Courier New" w:hAnsi="Courier New" w:cs="Courier New" w:hint="default"/>
-      </w:rPr>
-    </w:lvl>
-    <w:lvl w:ilvl="5" w:tplc="04090005" w:tentative="1">
-      <w:start w:val="1"/>
-      <w:numFmt w:val="bullet"/>
-      <w:lvlText w:val=""/>
-      <w:lvlJc w:val="left"/>
-      <w:pPr>
-        <w:ind w:left="4320" w:hanging="360"/>
-      </w:pPr>
-      <w:rPr>
-        <w:rFonts w:ascii="Wingdings" w:hAnsi="Wingdings" w:hint="default"/>
-      </w:rPr>
-    </w:lvl>
-    <w:lvl w:ilvl="6" w:tplc="04090001" w:tentative="1">
-      <w:start w:val="1"/>
-      <w:numFmt w:val="bullet"/>
-      <w:lvlText w:val=""/>
-      <w:lvlJc w:val="left"/>
-      <w:pPr>
-        <w:ind w:left="5040" w:hanging="360"/>
-      </w:pPr>
-      <w:rPr>
-        <w:rFonts w:ascii="Symbol" w:hAnsi="Symbol" w:hint="default"/>
-      </w:rPr>
-    </w:lvl>
-    <w:lvl w:ilvl="7" w:tplc="04090003" w:tentative="1">
-      <w:start w:val="1"/>
-      <w:numFmt w:val="bullet"/>
-      <w:lvlText w:val="o"/>
-      <w:lvlJc w:val="left"/>
-      <w:pPr>
-        <w:ind w:left="5760" w:hanging="360"/>
-      </w:pPr>
-      <w:rPr>
-        <w:rFonts w:ascii="Courier New" w:hAnsi="Courier New" w:cs="Courier New" w:hint="default"/>
-      </w:rPr>
-    </w:lvl>
-    <w:lvl w:ilvl="8" w:tplc="04090005" w:tentative="1">
-      <w:start w:val="1"/>
-      <w:numFmt w:val="bullet"/>
-      <w:lvlText w:val=""/>
-      <w:lvlJc w:val="left"/>
-      <w:pPr>
-        <w:ind w:left="6480" w:hanging="360"/>
-      </w:pPr>
-      <w:rPr>
-        <w:rFonts w:ascii="Wingdings" w:hAnsi="Wingdings" w:hint="default"/>
-      </w:rPr>
-    </w:lvl>
-  </w:abstractNum>
   <w:num w:numId="1">
-    <w:abstractNumId w:val="1"/>
-  </w:num>
-  <w:num w:numId="2">
-    <w:abstractNumId w:val="2"/>
-  </w:num>
-  <w:num w:numId="3">
     <w:abstractNumId w:val="0"/>
   </w:num>
 </w:numbering>
@@ -1386,17 +909,6 @@
     <w:semiHidden/>
     <w:unhideWhenUsed/>
   </w:style>
-  <w:style w:type="paragraph" w:styleId="ListParagraph">
-    <w:name w:val="List Paragraph"/>
-    <w:basedOn w:val="Normal"/>
-    <w:uiPriority w:val="34"/>
-    <w:qFormat/>
-    <w:rsid w:val="0090156F"/>
-    <w:pPr>
-      <w:ind w:left="720"/>
-      <w:contextualSpacing/>
-    </w:pPr>
-  </w:style>
 </w:styles>
 </file>
 

</xml_diff>

<commit_message>
Revert "Merge remote-tracking branch 'origin/sprint_2' into sprint_2_python"
This reverts commit 2536906a8157c0815ddc0346cda5a71183cb795d, reversing
changes made to 414ffb65dc0f8e5a2230a10acf28d5bfd6413707.
</commit_message>
<xml_diff>
--- a/Standups_java/sprint2/1-24-2022/1-24-2022 java.docx
+++ b/Standups_java/sprint2/1-24-2022/1-24-2022 java.docx
@@ -138,7 +138,17 @@
           <w:szCs w:val="28"/>
           <w:lang w:eastAsia="ja-JP"/>
         </w:rPr>
-        <w:t>Researching for image feature to chat and studied for QC</w:t>
+        <w:t>Researching for image feature to chat and s</w:t>
+      </w:r>
+      <w:r>
+        <w:rPr>
+          <w:rFonts w:asciiTheme="majorHAnsi" w:eastAsia="Times New Roman" w:hAnsiTheme="majorHAnsi" w:cstheme="majorHAnsi"/>
+          <w:color w:val="000000"/>
+          <w:sz w:val="28"/>
+          <w:szCs w:val="28"/>
+          <w:lang w:eastAsia="ja-JP"/>
+        </w:rPr>
+        <w:t>tudied for QC</w:t>
       </w:r>
     </w:p>
     <w:p>
@@ -302,261 +312,6 @@
           <w:lang w:eastAsia="ja-JP"/>
         </w:rPr>
         <w:t>Login</w:t>
-      </w:r>
-    </w:p>
-    <w:p>
-      <w:pPr>
-        <w:pStyle w:val="ListParagraph"/>
-        <w:numPr>
-          <w:ilvl w:val="0"/>
-          <w:numId w:val="2"/>
-        </w:numPr>
-        <w:spacing w:after="0" w:line="240" w:lineRule="auto"/>
-        <w:textAlignment w:val="baseline"/>
-        <w:rPr>
-          <w:rFonts w:asciiTheme="majorHAnsi" w:eastAsia="Times New Roman" w:hAnsiTheme="majorHAnsi" w:cstheme="majorHAnsi"/>
-          <w:sz w:val="28"/>
-          <w:szCs w:val="28"/>
-          <w:lang w:eastAsia="ja-JP"/>
-        </w:rPr>
-      </w:pPr>
-      <w:r>
-        <w:rPr>
-          <w:rFonts w:asciiTheme="majorHAnsi" w:eastAsia="Times New Roman" w:hAnsiTheme="majorHAnsi" w:cstheme="majorHAnsi"/>
-          <w:sz w:val="28"/>
-          <w:szCs w:val="28"/>
-          <w:bdr w:val="none" w:sz="0" w:space="0" w:color="auto" w:frame="1"/>
-          <w:lang w:eastAsia="ja-JP"/>
-        </w:rPr>
-        <w:t>Kyla:</w:t>
-      </w:r>
-      <w:r>
-        <w:rPr>
-          <w:rFonts w:asciiTheme="majorHAnsi" w:eastAsia="Times New Roman" w:hAnsiTheme="majorHAnsi" w:cstheme="majorHAnsi"/>
-          <w:sz w:val="28"/>
-          <w:szCs w:val="28"/>
-          <w:lang w:eastAsia="ja-JP"/>
-        </w:rPr>
-        <w:t> working on handlers for routes and interview notes </w:t>
-      </w:r>
-    </w:p>
-    <w:p>
-      <w:pPr>
-        <w:pStyle w:val="ListParagraph"/>
-        <w:numPr>
-          <w:ilvl w:val="0"/>
-          <w:numId w:val="2"/>
-        </w:numPr>
-        <w:spacing w:after="0" w:line="240" w:lineRule="auto"/>
-        <w:textAlignment w:val="baseline"/>
-        <w:rPr>
-          <w:rFonts w:asciiTheme="majorHAnsi" w:eastAsia="Times New Roman" w:hAnsiTheme="majorHAnsi" w:cstheme="majorHAnsi"/>
-          <w:sz w:val="28"/>
-          <w:szCs w:val="28"/>
-          <w:lang w:eastAsia="ja-JP"/>
-        </w:rPr>
-      </w:pPr>
-      <w:r>
-        <w:rPr>
-          <w:rFonts w:asciiTheme="majorHAnsi" w:eastAsia="Times New Roman" w:hAnsiTheme="majorHAnsi" w:cstheme="majorHAnsi"/>
-          <w:sz w:val="28"/>
-          <w:szCs w:val="28"/>
-          <w:lang w:eastAsia="ja-JP"/>
-        </w:rPr>
-        <w:t xml:space="preserve">Adam: working on </w:t>
-      </w:r>
-      <w:proofErr w:type="spellStart"/>
-      <w:r>
-        <w:rPr>
-          <w:rFonts w:asciiTheme="majorHAnsi" w:eastAsia="Times New Roman" w:hAnsiTheme="majorHAnsi" w:cstheme="majorHAnsi"/>
-          <w:sz w:val="28"/>
-          <w:szCs w:val="28"/>
-          <w:lang w:eastAsia="ja-JP"/>
-        </w:rPr>
-        <w:t>api</w:t>
-      </w:r>
-      <w:proofErr w:type="spellEnd"/>
-      <w:r>
-        <w:rPr>
-          <w:rFonts w:asciiTheme="majorHAnsi" w:eastAsia="Times New Roman" w:hAnsiTheme="majorHAnsi" w:cstheme="majorHAnsi"/>
-          <w:sz w:val="28"/>
-          <w:szCs w:val="28"/>
-          <w:lang w:eastAsia="ja-JP"/>
-        </w:rPr>
-        <w:t xml:space="preserve"> routes </w:t>
-      </w:r>
-    </w:p>
-    <w:p>
-      <w:pPr>
-        <w:pStyle w:val="ListParagraph"/>
-        <w:numPr>
-          <w:ilvl w:val="0"/>
-          <w:numId w:val="2"/>
-        </w:numPr>
-        <w:spacing w:after="0" w:line="240" w:lineRule="auto"/>
-        <w:textAlignment w:val="baseline"/>
-        <w:rPr>
-          <w:rFonts w:asciiTheme="majorHAnsi" w:eastAsia="Times New Roman" w:hAnsiTheme="majorHAnsi" w:cstheme="majorHAnsi"/>
-          <w:sz w:val="28"/>
-          <w:szCs w:val="28"/>
-          <w:lang w:eastAsia="ja-JP"/>
-        </w:rPr>
-      </w:pPr>
-      <w:r>
-        <w:rPr>
-          <w:rFonts w:asciiTheme="majorHAnsi" w:eastAsia="Times New Roman" w:hAnsiTheme="majorHAnsi" w:cstheme="majorHAnsi"/>
-          <w:sz w:val="28"/>
-          <w:szCs w:val="28"/>
-          <w:lang w:eastAsia="ja-JP"/>
-        </w:rPr>
-        <w:t>Alejandro: working on finishing up design</w:t>
-      </w:r>
-    </w:p>
-    <w:p>
-      <w:pPr>
-        <w:spacing w:after="0" w:line="240" w:lineRule="auto"/>
-        <w:textAlignment w:val="baseline"/>
-        <w:rPr>
-          <w:rFonts w:asciiTheme="majorHAnsi" w:eastAsia="Times New Roman" w:hAnsiTheme="majorHAnsi" w:cstheme="majorHAnsi"/>
-          <w:sz w:val="28"/>
-          <w:szCs w:val="28"/>
-          <w:lang w:eastAsia="ja-JP"/>
-        </w:rPr>
-      </w:pPr>
-    </w:p>
-    <w:p>
-      <w:pPr>
-        <w:spacing w:after="0" w:line="240" w:lineRule="auto"/>
-        <w:textAlignment w:val="baseline"/>
-        <w:rPr>
-          <w:rFonts w:asciiTheme="majorHAnsi" w:eastAsia="Times New Roman" w:hAnsiTheme="majorHAnsi" w:cstheme="majorHAnsi"/>
-          <w:sz w:val="28"/>
-          <w:szCs w:val="28"/>
-          <w:lang w:eastAsia="ja-JP"/>
-        </w:rPr>
-      </w:pPr>
-      <w:r>
-        <w:rPr>
-          <w:rFonts w:asciiTheme="majorHAnsi" w:eastAsia="Times New Roman" w:hAnsiTheme="majorHAnsi" w:cstheme="majorHAnsi"/>
-          <w:sz w:val="28"/>
-          <w:szCs w:val="28"/>
-          <w:lang w:eastAsia="ja-JP"/>
-        </w:rPr>
-        <w:t>Blockers-</w:t>
-      </w:r>
-    </w:p>
-    <w:p>
-      <w:pPr>
-        <w:spacing w:after="0" w:line="240" w:lineRule="auto"/>
-        <w:textAlignment w:val="baseline"/>
-        <w:rPr>
-          <w:rFonts w:asciiTheme="majorHAnsi" w:eastAsia="Times New Roman" w:hAnsiTheme="majorHAnsi" w:cstheme="majorHAnsi"/>
-          <w:sz w:val="28"/>
-          <w:szCs w:val="28"/>
-          <w:lang w:eastAsia="ja-JP"/>
-        </w:rPr>
-      </w:pPr>
-    </w:p>
-    <w:p>
-      <w:pPr>
-        <w:pStyle w:val="ListParagraph"/>
-        <w:numPr>
-          <w:ilvl w:val="0"/>
-          <w:numId w:val="3"/>
-        </w:numPr>
-        <w:spacing w:after="0" w:line="240" w:lineRule="auto"/>
-        <w:textAlignment w:val="baseline"/>
-        <w:rPr>
-          <w:rFonts w:asciiTheme="majorHAnsi" w:eastAsia="Times New Roman" w:hAnsiTheme="majorHAnsi" w:cstheme="majorHAnsi"/>
-          <w:sz w:val="28"/>
-          <w:szCs w:val="28"/>
-          <w:lang w:eastAsia="ja-JP"/>
-        </w:rPr>
-      </w:pPr>
-      <w:r>
-        <w:rPr>
-          <w:rFonts w:asciiTheme="majorHAnsi" w:eastAsia="Times New Roman" w:hAnsiTheme="majorHAnsi" w:cstheme="majorHAnsi"/>
-          <w:sz w:val="28"/>
-          <w:szCs w:val="28"/>
-          <w:bdr w:val="none" w:sz="0" w:space="0" w:color="auto" w:frame="1"/>
-          <w:lang w:eastAsia="ja-JP"/>
-        </w:rPr>
-        <w:t>Kyla: not enough time to practice coding logic </w:t>
-      </w:r>
-    </w:p>
-    <w:p>
-      <w:pPr>
-        <w:pStyle w:val="ListParagraph"/>
-        <w:numPr>
-          <w:ilvl w:val="0"/>
-          <w:numId w:val="3"/>
-        </w:numPr>
-        <w:spacing w:after="0" w:line="240" w:lineRule="auto"/>
-        <w:textAlignment w:val="baseline"/>
-        <w:rPr>
-          <w:rFonts w:asciiTheme="majorHAnsi" w:eastAsia="Times New Roman" w:hAnsiTheme="majorHAnsi" w:cstheme="majorHAnsi"/>
-          <w:sz w:val="28"/>
-          <w:szCs w:val="28"/>
-          <w:lang w:eastAsia="ja-JP"/>
-        </w:rPr>
-      </w:pPr>
-      <w:r>
-        <w:rPr>
-          <w:rFonts w:asciiTheme="majorHAnsi" w:eastAsia="Times New Roman" w:hAnsiTheme="majorHAnsi" w:cstheme="majorHAnsi"/>
-          <w:sz w:val="28"/>
-          <w:szCs w:val="28"/>
-          <w:lang w:eastAsia="ja-JP"/>
-        </w:rPr>
-        <w:t>Adam: incorporating more tests</w:t>
-      </w:r>
-    </w:p>
-    <w:p>
-      <w:pPr>
-        <w:pStyle w:val="ListParagraph"/>
-        <w:numPr>
-          <w:ilvl w:val="0"/>
-          <w:numId w:val="3"/>
-        </w:numPr>
-        <w:spacing w:after="0" w:line="240" w:lineRule="auto"/>
-        <w:textAlignment w:val="baseline"/>
-        <w:rPr>
-          <w:rFonts w:asciiTheme="majorHAnsi" w:eastAsia="Times New Roman" w:hAnsiTheme="majorHAnsi" w:cstheme="majorHAnsi"/>
-          <w:sz w:val="28"/>
-          <w:szCs w:val="28"/>
-          <w:lang w:eastAsia="ja-JP"/>
-        </w:rPr>
-      </w:pPr>
-      <w:r>
-        <w:rPr>
-          <w:rFonts w:asciiTheme="majorHAnsi" w:eastAsia="Times New Roman" w:hAnsiTheme="majorHAnsi" w:cstheme="majorHAnsi"/>
-          <w:sz w:val="28"/>
-          <w:szCs w:val="28"/>
-          <w:bdr w:val="none" w:sz="0" w:space="0" w:color="auto" w:frame="1"/>
-          <w:lang w:eastAsia="ja-JP"/>
-        </w:rPr>
-        <w:t xml:space="preserve">Alejandro: clarify </w:t>
-      </w:r>
-      <w:proofErr w:type="spellStart"/>
-      <w:r>
-        <w:rPr>
-          <w:rFonts w:asciiTheme="majorHAnsi" w:eastAsia="Times New Roman" w:hAnsiTheme="majorHAnsi" w:cstheme="majorHAnsi"/>
-          <w:sz w:val="28"/>
-          <w:szCs w:val="28"/>
-          <w:bdr w:val="none" w:sz="0" w:space="0" w:color="auto" w:frame="1"/>
-          <w:lang w:eastAsia="ja-JP"/>
-        </w:rPr>
-        <w:t>dao</w:t>
-      </w:r>
-      <w:proofErr w:type="spellEnd"/>
-      <w:r>
-        <w:rPr>
-          <w:rFonts w:asciiTheme="majorHAnsi" w:eastAsia="Times New Roman" w:hAnsiTheme="majorHAnsi" w:cstheme="majorHAnsi"/>
-          <w:sz w:val="28"/>
-          <w:szCs w:val="28"/>
-          <w:bdr w:val="none" w:sz="0" w:space="0" w:color="auto" w:frame="1"/>
-          <w:lang w:eastAsia="ja-JP"/>
-        </w:rPr>
-        <w:t xml:space="preserve"> testing documentation</w:t>
       </w:r>
     </w:p>
     <w:p/>
@@ -573,119 +328,6 @@
 <file path=word/numbering.xml><?xml version="1.0" encoding="utf-8"?>
 <w:numbering xmlns:wpc="http://schemas.microsoft.com/office/word/2010/wordprocessingCanvas" xmlns:cx="http://schemas.microsoft.com/office/drawing/2014/chartex" xmlns:cx1="http://schemas.microsoft.com/office/drawing/2015/9/8/chartex" xmlns:cx2="http://schemas.microsoft.com/office/drawing/2015/10/21/chartex" xmlns:cx3="http://schemas.microsoft.com/office/drawing/2016/5/9/chartex" xmlns:cx4="http://schemas.microsoft.com/office/drawing/2016/5/10/chartex" xmlns:cx5="http://schemas.microsoft.com/office/drawing/2016/5/11/chartex" xmlns:cx6="http://schemas.microsoft.com/office/drawing/2016/5/12/chartex" xmlns:cx7="http://schemas.microsoft.com/office/drawing/2016/5/13/chartex" xmlns:cx8="http://schemas.microsoft.com/office/drawing/2016/5/14/chartex" xmlns:mc="http://schemas.openxmlformats.org/markup-compatibility/2006" xmlns:aink="http://schemas.microsoft.com/office/drawing/2016/ink" xmlns:am3d="http://schemas.microsoft.com/office/drawing/2017/model3d" xmlns:o="urn:schemas-microsoft-com:office:office" xmlns:r="http://schemas.openxmlformats.org/officeDocument/2006/relationships" xmlns:m="http://schemas.openxmlformats.org/officeDocument/2006/math" xmlns:v="urn:schemas-microsoft-com:vml" xmlns:wp14="http://schemas.microsoft.com/office/word/2010/wordprocessingDrawing" xmlns:wp="http://schemas.openxmlformats.org/drawingml/2006/wordprocessingDrawing" xmlns:w10="urn:schemas-microsoft-com:office:word" xmlns:w="http://schemas.openxmlformats.org/wordprocessingml/2006/main" xmlns:w14="http://schemas.microsoft.com/office/word/2010/wordml" xmlns:w15="http://schemas.microsoft.com/office/word/2012/wordml" xmlns:w16cex="http://schemas.microsoft.com/office/word/2018/wordml/cex" xmlns:w16cid="http://schemas.microsoft.com/office/word/2016/wordml/cid" xmlns:w16="http://schemas.microsoft.com/office/word/2018/wordml" xmlns:w16sdtdh="http://schemas.microsoft.com/office/word/2020/wordml/sdtdatahash" xmlns:w16se="http://schemas.microsoft.com/office/word/2015/wordml/symex" xmlns:wpg="http://schemas.microsoft.com/office/word/2010/wordprocessingGroup" xmlns:wpi="http://schemas.microsoft.com/office/word/2010/wordprocessingInk" xmlns:wne="http://schemas.microsoft.com/office/word/2006/wordml" xmlns:wps="http://schemas.microsoft.com/office/word/2010/wordprocessingShape" mc:Ignorable="w14 w15 w16se w16cid w16 w16cex w16sdtdh wp14">
   <w:abstractNum w:abstractNumId="0" w15:restartNumberingAfterBreak="0">
-    <w:nsid w:val="053F7571"/>
-    <w:multiLevelType w:val="hybridMultilevel"/>
-    <w:tmpl w:val="78A4A340"/>
-    <w:lvl w:ilvl="0" w:tplc="04090001">
-      <w:start w:val="1"/>
-      <w:numFmt w:val="bullet"/>
-      <w:lvlText w:val=""/>
-      <w:lvlJc w:val="left"/>
-      <w:pPr>
-        <w:ind w:left="720" w:hanging="360"/>
-      </w:pPr>
-      <w:rPr>
-        <w:rFonts w:ascii="Symbol" w:hAnsi="Symbol" w:hint="default"/>
-      </w:rPr>
-    </w:lvl>
-    <w:lvl w:ilvl="1" w:tplc="04090003" w:tentative="1">
-      <w:start w:val="1"/>
-      <w:numFmt w:val="bullet"/>
-      <w:lvlText w:val="o"/>
-      <w:lvlJc w:val="left"/>
-      <w:pPr>
-        <w:ind w:left="1440" w:hanging="360"/>
-      </w:pPr>
-      <w:rPr>
-        <w:rFonts w:ascii="Courier New" w:hAnsi="Courier New" w:cs="Courier New" w:hint="default"/>
-      </w:rPr>
-    </w:lvl>
-    <w:lvl w:ilvl="2" w:tplc="04090005" w:tentative="1">
-      <w:start w:val="1"/>
-      <w:numFmt w:val="bullet"/>
-      <w:lvlText w:val=""/>
-      <w:lvlJc w:val="left"/>
-      <w:pPr>
-        <w:ind w:left="2160" w:hanging="360"/>
-      </w:pPr>
-      <w:rPr>
-        <w:rFonts w:ascii="Wingdings" w:hAnsi="Wingdings" w:hint="default"/>
-      </w:rPr>
-    </w:lvl>
-    <w:lvl w:ilvl="3" w:tplc="04090001" w:tentative="1">
-      <w:start w:val="1"/>
-      <w:numFmt w:val="bullet"/>
-      <w:lvlText w:val=""/>
-      <w:lvlJc w:val="left"/>
-      <w:pPr>
-        <w:ind w:left="2880" w:hanging="360"/>
-      </w:pPr>
-      <w:rPr>
-        <w:rFonts w:ascii="Symbol" w:hAnsi="Symbol" w:hint="default"/>
-      </w:rPr>
-    </w:lvl>
-    <w:lvl w:ilvl="4" w:tplc="04090003" w:tentative="1">
-      <w:start w:val="1"/>
-      <w:numFmt w:val="bullet"/>
-      <w:lvlText w:val="o"/>
-      <w:lvlJc w:val="left"/>
-      <w:pPr>
-        <w:ind w:left="3600" w:hanging="360"/>
-      </w:pPr>
-      <w:rPr>
-        <w:rFonts w:ascii="Courier New" w:hAnsi="Courier New" w:cs="Courier New" w:hint="default"/>
-      </w:rPr>
-    </w:lvl>
-    <w:lvl w:ilvl="5" w:tplc="04090005" w:tentative="1">
-      <w:start w:val="1"/>
-      <w:numFmt w:val="bullet"/>
-      <w:lvlText w:val=""/>
-      <w:lvlJc w:val="left"/>
-      <w:pPr>
-        <w:ind w:left="4320" w:hanging="360"/>
-      </w:pPr>
-      <w:rPr>
-        <w:rFonts w:ascii="Wingdings" w:hAnsi="Wingdings" w:hint="default"/>
-      </w:rPr>
-    </w:lvl>
-    <w:lvl w:ilvl="6" w:tplc="04090001" w:tentative="1">
-      <w:start w:val="1"/>
-      <w:numFmt w:val="bullet"/>
-      <w:lvlText w:val=""/>
-      <w:lvlJc w:val="left"/>
-      <w:pPr>
-        <w:ind w:left="5040" w:hanging="360"/>
-      </w:pPr>
-      <w:rPr>
-        <w:rFonts w:ascii="Symbol" w:hAnsi="Symbol" w:hint="default"/>
-      </w:rPr>
-    </w:lvl>
-    <w:lvl w:ilvl="7" w:tplc="04090003" w:tentative="1">
-      <w:start w:val="1"/>
-      <w:numFmt w:val="bullet"/>
-      <w:lvlText w:val="o"/>
-      <w:lvlJc w:val="left"/>
-      <w:pPr>
-        <w:ind w:left="5760" w:hanging="360"/>
-      </w:pPr>
-      <w:rPr>
-        <w:rFonts w:ascii="Courier New" w:hAnsi="Courier New" w:cs="Courier New" w:hint="default"/>
-      </w:rPr>
-    </w:lvl>
-    <w:lvl w:ilvl="8" w:tplc="04090005" w:tentative="1">
-      <w:start w:val="1"/>
-      <w:numFmt w:val="bullet"/>
-      <w:lvlText w:val=""/>
-      <w:lvlJc w:val="left"/>
-      <w:pPr>
-        <w:ind w:left="6480" w:hanging="360"/>
-      </w:pPr>
-      <w:rPr>
-        <w:rFonts w:ascii="Wingdings" w:hAnsi="Wingdings" w:hint="default"/>
-      </w:rPr>
-    </w:lvl>
-  </w:abstractNum>
-  <w:abstractNum w:abstractNumId="1" w15:restartNumberingAfterBreak="0">
     <w:nsid w:val="303E7FDD"/>
     <w:multiLevelType w:val="multilevel"/>
     <w:tmpl w:val="07A8117A"/>
@@ -834,126 +476,7 @@
       </w:rPr>
     </w:lvl>
   </w:abstractNum>
-  <w:abstractNum w:abstractNumId="2" w15:restartNumberingAfterBreak="0">
-    <w:nsid w:val="64C23D7B"/>
-    <w:multiLevelType w:val="hybridMultilevel"/>
-    <w:tmpl w:val="B3D233E8"/>
-    <w:lvl w:ilvl="0" w:tplc="04090001">
-      <w:start w:val="1"/>
-      <w:numFmt w:val="bullet"/>
-      <w:lvlText w:val=""/>
-      <w:lvlJc w:val="left"/>
-      <w:pPr>
-        <w:ind w:left="720" w:hanging="360"/>
-      </w:pPr>
-      <w:rPr>
-        <w:rFonts w:ascii="Symbol" w:hAnsi="Symbol" w:hint="default"/>
-      </w:rPr>
-    </w:lvl>
-    <w:lvl w:ilvl="1" w:tplc="04090003" w:tentative="1">
-      <w:start w:val="1"/>
-      <w:numFmt w:val="bullet"/>
-      <w:lvlText w:val="o"/>
-      <w:lvlJc w:val="left"/>
-      <w:pPr>
-        <w:ind w:left="1440" w:hanging="360"/>
-      </w:pPr>
-      <w:rPr>
-        <w:rFonts w:ascii="Courier New" w:hAnsi="Courier New" w:cs="Courier New" w:hint="default"/>
-      </w:rPr>
-    </w:lvl>
-    <w:lvl w:ilvl="2" w:tplc="04090005" w:tentative="1">
-      <w:start w:val="1"/>
-      <w:numFmt w:val="bullet"/>
-      <w:lvlText w:val=""/>
-      <w:lvlJc w:val="left"/>
-      <w:pPr>
-        <w:ind w:left="2160" w:hanging="360"/>
-      </w:pPr>
-      <w:rPr>
-        <w:rFonts w:ascii="Wingdings" w:hAnsi="Wingdings" w:hint="default"/>
-      </w:rPr>
-    </w:lvl>
-    <w:lvl w:ilvl="3" w:tplc="04090001" w:tentative="1">
-      <w:start w:val="1"/>
-      <w:numFmt w:val="bullet"/>
-      <w:lvlText w:val=""/>
-      <w:lvlJc w:val="left"/>
-      <w:pPr>
-        <w:ind w:left="2880" w:hanging="360"/>
-      </w:pPr>
-      <w:rPr>
-        <w:rFonts w:ascii="Symbol" w:hAnsi="Symbol" w:hint="default"/>
-      </w:rPr>
-    </w:lvl>
-    <w:lvl w:ilvl="4" w:tplc="04090003" w:tentative="1">
-      <w:start w:val="1"/>
-      <w:numFmt w:val="bullet"/>
-      <w:lvlText w:val="o"/>
-      <w:lvlJc w:val="left"/>
-      <w:pPr>
-        <w:ind w:left="3600" w:hanging="360"/>
-      </w:pPr>
-      <w:rPr>
-        <w:rFonts w:ascii="Courier New" w:hAnsi="Courier New" w:cs="Courier New" w:hint="default"/>
-      </w:rPr>
-    </w:lvl>
-    <w:lvl w:ilvl="5" w:tplc="04090005" w:tentative="1">
-      <w:start w:val="1"/>
-      <w:numFmt w:val="bullet"/>
-      <w:lvlText w:val=""/>
-      <w:lvlJc w:val="left"/>
-      <w:pPr>
-        <w:ind w:left="4320" w:hanging="360"/>
-      </w:pPr>
-      <w:rPr>
-        <w:rFonts w:ascii="Wingdings" w:hAnsi="Wingdings" w:hint="default"/>
-      </w:rPr>
-    </w:lvl>
-    <w:lvl w:ilvl="6" w:tplc="04090001" w:tentative="1">
-      <w:start w:val="1"/>
-      <w:numFmt w:val="bullet"/>
-      <w:lvlText w:val=""/>
-      <w:lvlJc w:val="left"/>
-      <w:pPr>
-        <w:ind w:left="5040" w:hanging="360"/>
-      </w:pPr>
-      <w:rPr>
-        <w:rFonts w:ascii="Symbol" w:hAnsi="Symbol" w:hint="default"/>
-      </w:rPr>
-    </w:lvl>
-    <w:lvl w:ilvl="7" w:tplc="04090003" w:tentative="1">
-      <w:start w:val="1"/>
-      <w:numFmt w:val="bullet"/>
-      <w:lvlText w:val="o"/>
-      <w:lvlJc w:val="left"/>
-      <w:pPr>
-        <w:ind w:left="5760" w:hanging="360"/>
-      </w:pPr>
-      <w:rPr>
-        <w:rFonts w:ascii="Courier New" w:hAnsi="Courier New" w:cs="Courier New" w:hint="default"/>
-      </w:rPr>
-    </w:lvl>
-    <w:lvl w:ilvl="8" w:tplc="04090005" w:tentative="1">
-      <w:start w:val="1"/>
-      <w:numFmt w:val="bullet"/>
-      <w:lvlText w:val=""/>
-      <w:lvlJc w:val="left"/>
-      <w:pPr>
-        <w:ind w:left="6480" w:hanging="360"/>
-      </w:pPr>
-      <w:rPr>
-        <w:rFonts w:ascii="Wingdings" w:hAnsi="Wingdings" w:hint="default"/>
-      </w:rPr>
-    </w:lvl>
-  </w:abstractNum>
   <w:num w:numId="1">
-    <w:abstractNumId w:val="1"/>
-  </w:num>
-  <w:num w:numId="2">
-    <w:abstractNumId w:val="2"/>
-  </w:num>
-  <w:num w:numId="3">
     <w:abstractNumId w:val="0"/>
   </w:num>
 </w:numbering>
@@ -1386,17 +909,6 @@
     <w:semiHidden/>
     <w:unhideWhenUsed/>
   </w:style>
-  <w:style w:type="paragraph" w:styleId="ListParagraph">
-    <w:name w:val="List Paragraph"/>
-    <w:basedOn w:val="Normal"/>
-    <w:uiPriority w:val="34"/>
-    <w:qFormat/>
-    <w:rsid w:val="0090156F"/>
-    <w:pPr>
-      <w:ind w:left="720"/>
-      <w:contextualSpacing/>
-    </w:pPr>
-  </w:style>
 </w:styles>
 </file>
 

</xml_diff>

<commit_message>
Revert "Sprint 2 python"
</commit_message>
<xml_diff>
--- a/Standups_java/sprint2/1-24-2022/1-24-2022 java.docx
+++ b/Standups_java/sprint2/1-24-2022/1-24-2022 java.docx
@@ -138,17 +138,7 @@
           <w:szCs w:val="28"/>
           <w:lang w:eastAsia="ja-JP"/>
         </w:rPr>
-        <w:t>Researching for image feature to chat and s</w:t>
-      </w:r>
-      <w:r>
-        <w:rPr>
-          <w:rFonts w:asciiTheme="majorHAnsi" w:eastAsia="Times New Roman" w:hAnsiTheme="majorHAnsi" w:cstheme="majorHAnsi"/>
-          <w:color w:val="000000"/>
-          <w:sz w:val="28"/>
-          <w:szCs w:val="28"/>
-          <w:lang w:eastAsia="ja-JP"/>
-        </w:rPr>
-        <w:t>tudied for QC</w:t>
+        <w:t>Researching for image feature to chat and studied for QC</w:t>
       </w:r>
     </w:p>
     <w:p>
@@ -312,6 +302,261 @@
           <w:lang w:eastAsia="ja-JP"/>
         </w:rPr>
         <w:t>Login</w:t>
+      </w:r>
+    </w:p>
+    <w:p>
+      <w:pPr>
+        <w:pStyle w:val="ListParagraph"/>
+        <w:numPr>
+          <w:ilvl w:val="0"/>
+          <w:numId w:val="2"/>
+        </w:numPr>
+        <w:spacing w:after="0" w:line="240" w:lineRule="auto"/>
+        <w:textAlignment w:val="baseline"/>
+        <w:rPr>
+          <w:rFonts w:asciiTheme="majorHAnsi" w:eastAsia="Times New Roman" w:hAnsiTheme="majorHAnsi" w:cstheme="majorHAnsi"/>
+          <w:sz w:val="28"/>
+          <w:szCs w:val="28"/>
+          <w:lang w:eastAsia="ja-JP"/>
+        </w:rPr>
+      </w:pPr>
+      <w:r>
+        <w:rPr>
+          <w:rFonts w:asciiTheme="majorHAnsi" w:eastAsia="Times New Roman" w:hAnsiTheme="majorHAnsi" w:cstheme="majorHAnsi"/>
+          <w:sz w:val="28"/>
+          <w:szCs w:val="28"/>
+          <w:bdr w:val="none" w:sz="0" w:space="0" w:color="auto" w:frame="1"/>
+          <w:lang w:eastAsia="ja-JP"/>
+        </w:rPr>
+        <w:t>Kyla:</w:t>
+      </w:r>
+      <w:r>
+        <w:rPr>
+          <w:rFonts w:asciiTheme="majorHAnsi" w:eastAsia="Times New Roman" w:hAnsiTheme="majorHAnsi" w:cstheme="majorHAnsi"/>
+          <w:sz w:val="28"/>
+          <w:szCs w:val="28"/>
+          <w:lang w:eastAsia="ja-JP"/>
+        </w:rPr>
+        <w:t> working on handlers for routes and interview notes </w:t>
+      </w:r>
+    </w:p>
+    <w:p>
+      <w:pPr>
+        <w:pStyle w:val="ListParagraph"/>
+        <w:numPr>
+          <w:ilvl w:val="0"/>
+          <w:numId w:val="2"/>
+        </w:numPr>
+        <w:spacing w:after="0" w:line="240" w:lineRule="auto"/>
+        <w:textAlignment w:val="baseline"/>
+        <w:rPr>
+          <w:rFonts w:asciiTheme="majorHAnsi" w:eastAsia="Times New Roman" w:hAnsiTheme="majorHAnsi" w:cstheme="majorHAnsi"/>
+          <w:sz w:val="28"/>
+          <w:szCs w:val="28"/>
+          <w:lang w:eastAsia="ja-JP"/>
+        </w:rPr>
+      </w:pPr>
+      <w:r>
+        <w:rPr>
+          <w:rFonts w:asciiTheme="majorHAnsi" w:eastAsia="Times New Roman" w:hAnsiTheme="majorHAnsi" w:cstheme="majorHAnsi"/>
+          <w:sz w:val="28"/>
+          <w:szCs w:val="28"/>
+          <w:lang w:eastAsia="ja-JP"/>
+        </w:rPr>
+        <w:t xml:space="preserve">Adam: working on </w:t>
+      </w:r>
+      <w:proofErr w:type="spellStart"/>
+      <w:r>
+        <w:rPr>
+          <w:rFonts w:asciiTheme="majorHAnsi" w:eastAsia="Times New Roman" w:hAnsiTheme="majorHAnsi" w:cstheme="majorHAnsi"/>
+          <w:sz w:val="28"/>
+          <w:szCs w:val="28"/>
+          <w:lang w:eastAsia="ja-JP"/>
+        </w:rPr>
+        <w:t>api</w:t>
+      </w:r>
+      <w:proofErr w:type="spellEnd"/>
+      <w:r>
+        <w:rPr>
+          <w:rFonts w:asciiTheme="majorHAnsi" w:eastAsia="Times New Roman" w:hAnsiTheme="majorHAnsi" w:cstheme="majorHAnsi"/>
+          <w:sz w:val="28"/>
+          <w:szCs w:val="28"/>
+          <w:lang w:eastAsia="ja-JP"/>
+        </w:rPr>
+        <w:t xml:space="preserve"> routes </w:t>
+      </w:r>
+    </w:p>
+    <w:p>
+      <w:pPr>
+        <w:pStyle w:val="ListParagraph"/>
+        <w:numPr>
+          <w:ilvl w:val="0"/>
+          <w:numId w:val="2"/>
+        </w:numPr>
+        <w:spacing w:after="0" w:line="240" w:lineRule="auto"/>
+        <w:textAlignment w:val="baseline"/>
+        <w:rPr>
+          <w:rFonts w:asciiTheme="majorHAnsi" w:eastAsia="Times New Roman" w:hAnsiTheme="majorHAnsi" w:cstheme="majorHAnsi"/>
+          <w:sz w:val="28"/>
+          <w:szCs w:val="28"/>
+          <w:lang w:eastAsia="ja-JP"/>
+        </w:rPr>
+      </w:pPr>
+      <w:r>
+        <w:rPr>
+          <w:rFonts w:asciiTheme="majorHAnsi" w:eastAsia="Times New Roman" w:hAnsiTheme="majorHAnsi" w:cstheme="majorHAnsi"/>
+          <w:sz w:val="28"/>
+          <w:szCs w:val="28"/>
+          <w:lang w:eastAsia="ja-JP"/>
+        </w:rPr>
+        <w:t>Alejandro: working on finishing up design</w:t>
+      </w:r>
+    </w:p>
+    <w:p>
+      <w:pPr>
+        <w:spacing w:after="0" w:line="240" w:lineRule="auto"/>
+        <w:textAlignment w:val="baseline"/>
+        <w:rPr>
+          <w:rFonts w:asciiTheme="majorHAnsi" w:eastAsia="Times New Roman" w:hAnsiTheme="majorHAnsi" w:cstheme="majorHAnsi"/>
+          <w:sz w:val="28"/>
+          <w:szCs w:val="28"/>
+          <w:lang w:eastAsia="ja-JP"/>
+        </w:rPr>
+      </w:pPr>
+    </w:p>
+    <w:p>
+      <w:pPr>
+        <w:spacing w:after="0" w:line="240" w:lineRule="auto"/>
+        <w:textAlignment w:val="baseline"/>
+        <w:rPr>
+          <w:rFonts w:asciiTheme="majorHAnsi" w:eastAsia="Times New Roman" w:hAnsiTheme="majorHAnsi" w:cstheme="majorHAnsi"/>
+          <w:sz w:val="28"/>
+          <w:szCs w:val="28"/>
+          <w:lang w:eastAsia="ja-JP"/>
+        </w:rPr>
+      </w:pPr>
+      <w:r>
+        <w:rPr>
+          <w:rFonts w:asciiTheme="majorHAnsi" w:eastAsia="Times New Roman" w:hAnsiTheme="majorHAnsi" w:cstheme="majorHAnsi"/>
+          <w:sz w:val="28"/>
+          <w:szCs w:val="28"/>
+          <w:lang w:eastAsia="ja-JP"/>
+        </w:rPr>
+        <w:t>Blockers-</w:t>
+      </w:r>
+    </w:p>
+    <w:p>
+      <w:pPr>
+        <w:spacing w:after="0" w:line="240" w:lineRule="auto"/>
+        <w:textAlignment w:val="baseline"/>
+        <w:rPr>
+          <w:rFonts w:asciiTheme="majorHAnsi" w:eastAsia="Times New Roman" w:hAnsiTheme="majorHAnsi" w:cstheme="majorHAnsi"/>
+          <w:sz w:val="28"/>
+          <w:szCs w:val="28"/>
+          <w:lang w:eastAsia="ja-JP"/>
+        </w:rPr>
+      </w:pPr>
+    </w:p>
+    <w:p>
+      <w:pPr>
+        <w:pStyle w:val="ListParagraph"/>
+        <w:numPr>
+          <w:ilvl w:val="0"/>
+          <w:numId w:val="3"/>
+        </w:numPr>
+        <w:spacing w:after="0" w:line="240" w:lineRule="auto"/>
+        <w:textAlignment w:val="baseline"/>
+        <w:rPr>
+          <w:rFonts w:asciiTheme="majorHAnsi" w:eastAsia="Times New Roman" w:hAnsiTheme="majorHAnsi" w:cstheme="majorHAnsi"/>
+          <w:sz w:val="28"/>
+          <w:szCs w:val="28"/>
+          <w:lang w:eastAsia="ja-JP"/>
+        </w:rPr>
+      </w:pPr>
+      <w:r>
+        <w:rPr>
+          <w:rFonts w:asciiTheme="majorHAnsi" w:eastAsia="Times New Roman" w:hAnsiTheme="majorHAnsi" w:cstheme="majorHAnsi"/>
+          <w:sz w:val="28"/>
+          <w:szCs w:val="28"/>
+          <w:bdr w:val="none" w:sz="0" w:space="0" w:color="auto" w:frame="1"/>
+          <w:lang w:eastAsia="ja-JP"/>
+        </w:rPr>
+        <w:t>Kyla: not enough time to practice coding logic </w:t>
+      </w:r>
+    </w:p>
+    <w:p>
+      <w:pPr>
+        <w:pStyle w:val="ListParagraph"/>
+        <w:numPr>
+          <w:ilvl w:val="0"/>
+          <w:numId w:val="3"/>
+        </w:numPr>
+        <w:spacing w:after="0" w:line="240" w:lineRule="auto"/>
+        <w:textAlignment w:val="baseline"/>
+        <w:rPr>
+          <w:rFonts w:asciiTheme="majorHAnsi" w:eastAsia="Times New Roman" w:hAnsiTheme="majorHAnsi" w:cstheme="majorHAnsi"/>
+          <w:sz w:val="28"/>
+          <w:szCs w:val="28"/>
+          <w:lang w:eastAsia="ja-JP"/>
+        </w:rPr>
+      </w:pPr>
+      <w:r>
+        <w:rPr>
+          <w:rFonts w:asciiTheme="majorHAnsi" w:eastAsia="Times New Roman" w:hAnsiTheme="majorHAnsi" w:cstheme="majorHAnsi"/>
+          <w:sz w:val="28"/>
+          <w:szCs w:val="28"/>
+          <w:lang w:eastAsia="ja-JP"/>
+        </w:rPr>
+        <w:t>Adam: incorporating more tests</w:t>
+      </w:r>
+    </w:p>
+    <w:p>
+      <w:pPr>
+        <w:pStyle w:val="ListParagraph"/>
+        <w:numPr>
+          <w:ilvl w:val="0"/>
+          <w:numId w:val="3"/>
+        </w:numPr>
+        <w:spacing w:after="0" w:line="240" w:lineRule="auto"/>
+        <w:textAlignment w:val="baseline"/>
+        <w:rPr>
+          <w:rFonts w:asciiTheme="majorHAnsi" w:eastAsia="Times New Roman" w:hAnsiTheme="majorHAnsi" w:cstheme="majorHAnsi"/>
+          <w:sz w:val="28"/>
+          <w:szCs w:val="28"/>
+          <w:lang w:eastAsia="ja-JP"/>
+        </w:rPr>
+      </w:pPr>
+      <w:r>
+        <w:rPr>
+          <w:rFonts w:asciiTheme="majorHAnsi" w:eastAsia="Times New Roman" w:hAnsiTheme="majorHAnsi" w:cstheme="majorHAnsi"/>
+          <w:sz w:val="28"/>
+          <w:szCs w:val="28"/>
+          <w:bdr w:val="none" w:sz="0" w:space="0" w:color="auto" w:frame="1"/>
+          <w:lang w:eastAsia="ja-JP"/>
+        </w:rPr>
+        <w:t xml:space="preserve">Alejandro: clarify </w:t>
+      </w:r>
+      <w:proofErr w:type="spellStart"/>
+      <w:r>
+        <w:rPr>
+          <w:rFonts w:asciiTheme="majorHAnsi" w:eastAsia="Times New Roman" w:hAnsiTheme="majorHAnsi" w:cstheme="majorHAnsi"/>
+          <w:sz w:val="28"/>
+          <w:szCs w:val="28"/>
+          <w:bdr w:val="none" w:sz="0" w:space="0" w:color="auto" w:frame="1"/>
+          <w:lang w:eastAsia="ja-JP"/>
+        </w:rPr>
+        <w:t>dao</w:t>
+      </w:r>
+      <w:proofErr w:type="spellEnd"/>
+      <w:r>
+        <w:rPr>
+          <w:rFonts w:asciiTheme="majorHAnsi" w:eastAsia="Times New Roman" w:hAnsiTheme="majorHAnsi" w:cstheme="majorHAnsi"/>
+          <w:sz w:val="28"/>
+          <w:szCs w:val="28"/>
+          <w:bdr w:val="none" w:sz="0" w:space="0" w:color="auto" w:frame="1"/>
+          <w:lang w:eastAsia="ja-JP"/>
+        </w:rPr>
+        <w:t xml:space="preserve"> testing documentation</w:t>
       </w:r>
     </w:p>
     <w:p/>
@@ -328,6 +573,119 @@
 <file path=word/numbering.xml><?xml version="1.0" encoding="utf-8"?>
 <w:numbering xmlns:wpc="http://schemas.microsoft.com/office/word/2010/wordprocessingCanvas" xmlns:cx="http://schemas.microsoft.com/office/drawing/2014/chartex" xmlns:cx1="http://schemas.microsoft.com/office/drawing/2015/9/8/chartex" xmlns:cx2="http://schemas.microsoft.com/office/drawing/2015/10/21/chartex" xmlns:cx3="http://schemas.microsoft.com/office/drawing/2016/5/9/chartex" xmlns:cx4="http://schemas.microsoft.com/office/drawing/2016/5/10/chartex" xmlns:cx5="http://schemas.microsoft.com/office/drawing/2016/5/11/chartex" xmlns:cx6="http://schemas.microsoft.com/office/drawing/2016/5/12/chartex" xmlns:cx7="http://schemas.microsoft.com/office/drawing/2016/5/13/chartex" xmlns:cx8="http://schemas.microsoft.com/office/drawing/2016/5/14/chartex" xmlns:mc="http://schemas.openxmlformats.org/markup-compatibility/2006" xmlns:aink="http://schemas.microsoft.com/office/drawing/2016/ink" xmlns:am3d="http://schemas.microsoft.com/office/drawing/2017/model3d" xmlns:o="urn:schemas-microsoft-com:office:office" xmlns:r="http://schemas.openxmlformats.org/officeDocument/2006/relationships" xmlns:m="http://schemas.openxmlformats.org/officeDocument/2006/math" xmlns:v="urn:schemas-microsoft-com:vml" xmlns:wp14="http://schemas.microsoft.com/office/word/2010/wordprocessingDrawing" xmlns:wp="http://schemas.openxmlformats.org/drawingml/2006/wordprocessingDrawing" xmlns:w10="urn:schemas-microsoft-com:office:word" xmlns:w="http://schemas.openxmlformats.org/wordprocessingml/2006/main" xmlns:w14="http://schemas.microsoft.com/office/word/2010/wordml" xmlns:w15="http://schemas.microsoft.com/office/word/2012/wordml" xmlns:w16cex="http://schemas.microsoft.com/office/word/2018/wordml/cex" xmlns:w16cid="http://schemas.microsoft.com/office/word/2016/wordml/cid" xmlns:w16="http://schemas.microsoft.com/office/word/2018/wordml" xmlns:w16sdtdh="http://schemas.microsoft.com/office/word/2020/wordml/sdtdatahash" xmlns:w16se="http://schemas.microsoft.com/office/word/2015/wordml/symex" xmlns:wpg="http://schemas.microsoft.com/office/word/2010/wordprocessingGroup" xmlns:wpi="http://schemas.microsoft.com/office/word/2010/wordprocessingInk" xmlns:wne="http://schemas.microsoft.com/office/word/2006/wordml" xmlns:wps="http://schemas.microsoft.com/office/word/2010/wordprocessingShape" mc:Ignorable="w14 w15 w16se w16cid w16 w16cex w16sdtdh wp14">
   <w:abstractNum w:abstractNumId="0" w15:restartNumberingAfterBreak="0">
+    <w:nsid w:val="053F7571"/>
+    <w:multiLevelType w:val="hybridMultilevel"/>
+    <w:tmpl w:val="78A4A340"/>
+    <w:lvl w:ilvl="0" w:tplc="04090001">
+      <w:start w:val="1"/>
+      <w:numFmt w:val="bullet"/>
+      <w:lvlText w:val=""/>
+      <w:lvlJc w:val="left"/>
+      <w:pPr>
+        <w:ind w:left="720" w:hanging="360"/>
+      </w:pPr>
+      <w:rPr>
+        <w:rFonts w:ascii="Symbol" w:hAnsi="Symbol" w:hint="default"/>
+      </w:rPr>
+    </w:lvl>
+    <w:lvl w:ilvl="1" w:tplc="04090003" w:tentative="1">
+      <w:start w:val="1"/>
+      <w:numFmt w:val="bullet"/>
+      <w:lvlText w:val="o"/>
+      <w:lvlJc w:val="left"/>
+      <w:pPr>
+        <w:ind w:left="1440" w:hanging="360"/>
+      </w:pPr>
+      <w:rPr>
+        <w:rFonts w:ascii="Courier New" w:hAnsi="Courier New" w:cs="Courier New" w:hint="default"/>
+      </w:rPr>
+    </w:lvl>
+    <w:lvl w:ilvl="2" w:tplc="04090005" w:tentative="1">
+      <w:start w:val="1"/>
+      <w:numFmt w:val="bullet"/>
+      <w:lvlText w:val=""/>
+      <w:lvlJc w:val="left"/>
+      <w:pPr>
+        <w:ind w:left="2160" w:hanging="360"/>
+      </w:pPr>
+      <w:rPr>
+        <w:rFonts w:ascii="Wingdings" w:hAnsi="Wingdings" w:hint="default"/>
+      </w:rPr>
+    </w:lvl>
+    <w:lvl w:ilvl="3" w:tplc="04090001" w:tentative="1">
+      <w:start w:val="1"/>
+      <w:numFmt w:val="bullet"/>
+      <w:lvlText w:val=""/>
+      <w:lvlJc w:val="left"/>
+      <w:pPr>
+        <w:ind w:left="2880" w:hanging="360"/>
+      </w:pPr>
+      <w:rPr>
+        <w:rFonts w:ascii="Symbol" w:hAnsi="Symbol" w:hint="default"/>
+      </w:rPr>
+    </w:lvl>
+    <w:lvl w:ilvl="4" w:tplc="04090003" w:tentative="1">
+      <w:start w:val="1"/>
+      <w:numFmt w:val="bullet"/>
+      <w:lvlText w:val="o"/>
+      <w:lvlJc w:val="left"/>
+      <w:pPr>
+        <w:ind w:left="3600" w:hanging="360"/>
+      </w:pPr>
+      <w:rPr>
+        <w:rFonts w:ascii="Courier New" w:hAnsi="Courier New" w:cs="Courier New" w:hint="default"/>
+      </w:rPr>
+    </w:lvl>
+    <w:lvl w:ilvl="5" w:tplc="04090005" w:tentative="1">
+      <w:start w:val="1"/>
+      <w:numFmt w:val="bullet"/>
+      <w:lvlText w:val=""/>
+      <w:lvlJc w:val="left"/>
+      <w:pPr>
+        <w:ind w:left="4320" w:hanging="360"/>
+      </w:pPr>
+      <w:rPr>
+        <w:rFonts w:ascii="Wingdings" w:hAnsi="Wingdings" w:hint="default"/>
+      </w:rPr>
+    </w:lvl>
+    <w:lvl w:ilvl="6" w:tplc="04090001" w:tentative="1">
+      <w:start w:val="1"/>
+      <w:numFmt w:val="bullet"/>
+      <w:lvlText w:val=""/>
+      <w:lvlJc w:val="left"/>
+      <w:pPr>
+        <w:ind w:left="5040" w:hanging="360"/>
+      </w:pPr>
+      <w:rPr>
+        <w:rFonts w:ascii="Symbol" w:hAnsi="Symbol" w:hint="default"/>
+      </w:rPr>
+    </w:lvl>
+    <w:lvl w:ilvl="7" w:tplc="04090003" w:tentative="1">
+      <w:start w:val="1"/>
+      <w:numFmt w:val="bullet"/>
+      <w:lvlText w:val="o"/>
+      <w:lvlJc w:val="left"/>
+      <w:pPr>
+        <w:ind w:left="5760" w:hanging="360"/>
+      </w:pPr>
+      <w:rPr>
+        <w:rFonts w:ascii="Courier New" w:hAnsi="Courier New" w:cs="Courier New" w:hint="default"/>
+      </w:rPr>
+    </w:lvl>
+    <w:lvl w:ilvl="8" w:tplc="04090005" w:tentative="1">
+      <w:start w:val="1"/>
+      <w:numFmt w:val="bullet"/>
+      <w:lvlText w:val=""/>
+      <w:lvlJc w:val="left"/>
+      <w:pPr>
+        <w:ind w:left="6480" w:hanging="360"/>
+      </w:pPr>
+      <w:rPr>
+        <w:rFonts w:ascii="Wingdings" w:hAnsi="Wingdings" w:hint="default"/>
+      </w:rPr>
+    </w:lvl>
+  </w:abstractNum>
+  <w:abstractNum w:abstractNumId="1" w15:restartNumberingAfterBreak="0">
     <w:nsid w:val="303E7FDD"/>
     <w:multiLevelType w:val="multilevel"/>
     <w:tmpl w:val="07A8117A"/>
@@ -476,7 +834,126 @@
       </w:rPr>
     </w:lvl>
   </w:abstractNum>
+  <w:abstractNum w:abstractNumId="2" w15:restartNumberingAfterBreak="0">
+    <w:nsid w:val="64C23D7B"/>
+    <w:multiLevelType w:val="hybridMultilevel"/>
+    <w:tmpl w:val="B3D233E8"/>
+    <w:lvl w:ilvl="0" w:tplc="04090001">
+      <w:start w:val="1"/>
+      <w:numFmt w:val="bullet"/>
+      <w:lvlText w:val=""/>
+      <w:lvlJc w:val="left"/>
+      <w:pPr>
+        <w:ind w:left="720" w:hanging="360"/>
+      </w:pPr>
+      <w:rPr>
+        <w:rFonts w:ascii="Symbol" w:hAnsi="Symbol" w:hint="default"/>
+      </w:rPr>
+    </w:lvl>
+    <w:lvl w:ilvl="1" w:tplc="04090003" w:tentative="1">
+      <w:start w:val="1"/>
+      <w:numFmt w:val="bullet"/>
+      <w:lvlText w:val="o"/>
+      <w:lvlJc w:val="left"/>
+      <w:pPr>
+        <w:ind w:left="1440" w:hanging="360"/>
+      </w:pPr>
+      <w:rPr>
+        <w:rFonts w:ascii="Courier New" w:hAnsi="Courier New" w:cs="Courier New" w:hint="default"/>
+      </w:rPr>
+    </w:lvl>
+    <w:lvl w:ilvl="2" w:tplc="04090005" w:tentative="1">
+      <w:start w:val="1"/>
+      <w:numFmt w:val="bullet"/>
+      <w:lvlText w:val=""/>
+      <w:lvlJc w:val="left"/>
+      <w:pPr>
+        <w:ind w:left="2160" w:hanging="360"/>
+      </w:pPr>
+      <w:rPr>
+        <w:rFonts w:ascii="Wingdings" w:hAnsi="Wingdings" w:hint="default"/>
+      </w:rPr>
+    </w:lvl>
+    <w:lvl w:ilvl="3" w:tplc="04090001" w:tentative="1">
+      <w:start w:val="1"/>
+      <w:numFmt w:val="bullet"/>
+      <w:lvlText w:val=""/>
+      <w:lvlJc w:val="left"/>
+      <w:pPr>
+        <w:ind w:left="2880" w:hanging="360"/>
+      </w:pPr>
+      <w:rPr>
+        <w:rFonts w:ascii="Symbol" w:hAnsi="Symbol" w:hint="default"/>
+      </w:rPr>
+    </w:lvl>
+    <w:lvl w:ilvl="4" w:tplc="04090003" w:tentative="1">
+      <w:start w:val="1"/>
+      <w:numFmt w:val="bullet"/>
+      <w:lvlText w:val="o"/>
+      <w:lvlJc w:val="left"/>
+      <w:pPr>
+        <w:ind w:left="3600" w:hanging="360"/>
+      </w:pPr>
+      <w:rPr>
+        <w:rFonts w:ascii="Courier New" w:hAnsi="Courier New" w:cs="Courier New" w:hint="default"/>
+      </w:rPr>
+    </w:lvl>
+    <w:lvl w:ilvl="5" w:tplc="04090005" w:tentative="1">
+      <w:start w:val="1"/>
+      <w:numFmt w:val="bullet"/>
+      <w:lvlText w:val=""/>
+      <w:lvlJc w:val="left"/>
+      <w:pPr>
+        <w:ind w:left="4320" w:hanging="360"/>
+      </w:pPr>
+      <w:rPr>
+        <w:rFonts w:ascii="Wingdings" w:hAnsi="Wingdings" w:hint="default"/>
+      </w:rPr>
+    </w:lvl>
+    <w:lvl w:ilvl="6" w:tplc="04090001" w:tentative="1">
+      <w:start w:val="1"/>
+      <w:numFmt w:val="bullet"/>
+      <w:lvlText w:val=""/>
+      <w:lvlJc w:val="left"/>
+      <w:pPr>
+        <w:ind w:left="5040" w:hanging="360"/>
+      </w:pPr>
+      <w:rPr>
+        <w:rFonts w:ascii="Symbol" w:hAnsi="Symbol" w:hint="default"/>
+      </w:rPr>
+    </w:lvl>
+    <w:lvl w:ilvl="7" w:tplc="04090003" w:tentative="1">
+      <w:start w:val="1"/>
+      <w:numFmt w:val="bullet"/>
+      <w:lvlText w:val="o"/>
+      <w:lvlJc w:val="left"/>
+      <w:pPr>
+        <w:ind w:left="5760" w:hanging="360"/>
+      </w:pPr>
+      <w:rPr>
+        <w:rFonts w:ascii="Courier New" w:hAnsi="Courier New" w:cs="Courier New" w:hint="default"/>
+      </w:rPr>
+    </w:lvl>
+    <w:lvl w:ilvl="8" w:tplc="04090005" w:tentative="1">
+      <w:start w:val="1"/>
+      <w:numFmt w:val="bullet"/>
+      <w:lvlText w:val=""/>
+      <w:lvlJc w:val="left"/>
+      <w:pPr>
+        <w:ind w:left="6480" w:hanging="360"/>
+      </w:pPr>
+      <w:rPr>
+        <w:rFonts w:ascii="Wingdings" w:hAnsi="Wingdings" w:hint="default"/>
+      </w:rPr>
+    </w:lvl>
+  </w:abstractNum>
   <w:num w:numId="1">
+    <w:abstractNumId w:val="1"/>
+  </w:num>
+  <w:num w:numId="2">
+    <w:abstractNumId w:val="2"/>
+  </w:num>
+  <w:num w:numId="3">
     <w:abstractNumId w:val="0"/>
   </w:num>
 </w:numbering>
@@ -909,6 +1386,17 @@
     <w:semiHidden/>
     <w:unhideWhenUsed/>
   </w:style>
+  <w:style w:type="paragraph" w:styleId="ListParagraph">
+    <w:name w:val="List Paragraph"/>
+    <w:basedOn w:val="Normal"/>
+    <w:uiPriority w:val="34"/>
+    <w:qFormat/>
+    <w:rsid w:val="0090156F"/>
+    <w:pPr>
+      <w:ind w:left="720"/>
+      <w:contextualSpacing/>
+    </w:pPr>
+  </w:style>
 </w:styles>
 </file>
 

</xml_diff>